<commit_message>
grafovi novi s labelima
</commit_message>
<xml_diff>
--- a/Seminar - GappedQgram.docx
+++ b/Seminar - GappedQgram.docx
@@ -7404,7 +7404,7 @@
         <mc:AlternateContent>
           <mc:Choice Requires="wps">
             <w:drawing>
-              <wp:anchor distT="0" distB="0" distL="114300" distR="114300" simplePos="0" relativeHeight="251663360" behindDoc="0" locked="0" layoutInCell="1" allowOverlap="1" wp14:anchorId="2A264043" wp14:editId="187C0D67">
+              <wp:anchor distT="0" distB="0" distL="114300" distR="114300" simplePos="0" relativeHeight="251663360" behindDoc="0" locked="0" layoutInCell="1" allowOverlap="1" wp14:anchorId="4E46C531" wp14:editId="0C07C7AA">
                 <wp:simplePos x="0" y="0"/>
                 <wp:positionH relativeFrom="column">
                   <wp:posOffset>-44450</wp:posOffset>
@@ -7541,7 +7541,7 @@
         <mc:AlternateContent>
           <mc:Choice Requires="wps">
             <w:drawing>
-              <wp:anchor distT="0" distB="0" distL="114300" distR="114300" simplePos="0" relativeHeight="251661312" behindDoc="0" locked="0" layoutInCell="1" allowOverlap="1" wp14:anchorId="76B602E0" wp14:editId="3F99535F">
+              <wp:anchor distT="0" distB="0" distL="114300" distR="114300" simplePos="0" relativeHeight="251661312" behindDoc="0" locked="0" layoutInCell="1" allowOverlap="1" wp14:anchorId="21837696" wp14:editId="4B692A50">
                 <wp:simplePos x="0" y="0"/>
                 <wp:positionH relativeFrom="column">
                   <wp:posOffset>-44965</wp:posOffset>
@@ -7595,14 +7595,7 @@
                                 <w:rFonts w:ascii="Courier New" w:hAnsi="Courier New" w:cs="Courier New"/>
                                 <w:sz w:val="22"/>
                               </w:rPr>
-                              <w:t xml:space="preserve">result </w:t>
-                            </w:r>
-                            <w:r>
-                              <w:rPr>
-                                <w:rFonts w:ascii="Courier New" w:hAnsi="Courier New" w:cs="Courier New"/>
-                                <w:sz w:val="22"/>
-                              </w:rPr>
-                              <w:t>= 0</w:t>
+                              <w:t>result = 0</w:t>
                             </w:r>
                             <w:r>
                               <w:rPr>
@@ -11618,7 +11611,7 @@
           <w:noProof/>
         </w:rPr>
         <w:drawing>
-          <wp:inline distT="0" distB="0" distL="0" distR="0" wp14:anchorId="2711302A" wp14:editId="597190AD">
+          <wp:inline distT="0" distB="0" distL="0" distR="0" wp14:anchorId="1C892664" wp14:editId="5492904F">
             <wp:extent cx="5762445" cy="5106838"/>
             <wp:effectExtent l="0" t="0" r="10160" b="17780"/>
             <wp:docPr id="1" name="Chart 1"/>
@@ -11750,7 +11743,7 @@
           <w:noProof/>
         </w:rPr>
         <w:drawing>
-          <wp:inline distT="0" distB="0" distL="0" distR="0" wp14:anchorId="496F5A24" wp14:editId="4FE20393">
+          <wp:inline distT="0" distB="0" distL="0" distR="0" wp14:anchorId="15B71991" wp14:editId="2C5C949D">
             <wp:extent cx="4565196" cy="2743200"/>
             <wp:effectExtent l="0" t="0" r="26035" b="19050"/>
             <wp:docPr id="9" name="Chart 9"/>
@@ -11838,7 +11831,7 @@
           <w:noProof/>
         </w:rPr>
         <w:drawing>
-          <wp:inline distT="0" distB="0" distL="0" distR="0" wp14:anchorId="216557E7" wp14:editId="47EA0B57">
+          <wp:inline distT="0" distB="0" distL="0" distR="0" wp14:anchorId="76BE02B4" wp14:editId="727AB204">
             <wp:extent cx="4572000" cy="2743200"/>
             <wp:effectExtent l="0" t="0" r="19050" b="19050"/>
             <wp:docPr id="2" name="Chart 2"/>
@@ -11945,7 +11938,7 @@
           <w:noProof/>
         </w:rPr>
         <w:drawing>
-          <wp:inline distT="0" distB="0" distL="0" distR="0" wp14:anchorId="63E48432" wp14:editId="50B0555A">
+          <wp:inline distT="0" distB="0" distL="0" distR="0" wp14:anchorId="680C429B" wp14:editId="39641797">
             <wp:extent cx="5762625" cy="4676775"/>
             <wp:effectExtent l="0" t="0" r="9525" b="9525"/>
             <wp:docPr id="3" name="Chart 3"/>
@@ -12099,7 +12092,7 @@
         </w:rPr>
         <w:lastRenderedPageBreak/>
         <w:drawing>
-          <wp:inline distT="0" distB="0" distL="0" distR="0" wp14:anchorId="091725E7" wp14:editId="5815BDBF">
+          <wp:inline distT="0" distB="0" distL="0" distR="0" wp14:anchorId="4FE9C92E" wp14:editId="56D7D4EF">
             <wp:extent cx="4572000" cy="2743200"/>
             <wp:effectExtent l="0" t="0" r="19050" b="19050"/>
             <wp:docPr id="11" name="Chart 11"/>
@@ -12190,7 +12183,7 @@
           <w:noProof/>
         </w:rPr>
         <w:drawing>
-          <wp:inline distT="0" distB="0" distL="0" distR="0" wp14:anchorId="6EB51D63" wp14:editId="353541F2">
+          <wp:inline distT="0" distB="0" distL="0" distR="0" wp14:anchorId="3110ABE4" wp14:editId="679F2636">
             <wp:extent cx="4572000" cy="2743200"/>
             <wp:effectExtent l="0" t="0" r="19050" b="19050"/>
             <wp:docPr id="12" name="Chart 12"/>
@@ -12365,10 +12358,10 @@
           <w:noProof/>
         </w:rPr>
         <w:drawing>
-          <wp:inline distT="0" distB="0" distL="0" distR="0" wp14:anchorId="31E8BAFB" wp14:editId="485A09EC">
+          <wp:inline distT="0" distB="0" distL="0" distR="0" wp14:anchorId="2BFB10F9" wp14:editId="413AEA42">
             <wp:extent cx="4572000" cy="2743200"/>
             <wp:effectExtent l="0" t="0" r="19050" b="19050"/>
-            <wp:docPr id="14" name="Chart 14"/>
+            <wp:docPr id="23" name="Chart 23"/>
             <wp:cNvGraphicFramePr/>
             <a:graphic xmlns:a="http://schemas.openxmlformats.org/drawingml/2006/main">
               <a:graphicData uri="http://schemas.openxmlformats.org/drawingml/2006/chart">
@@ -12412,10 +12405,10 @@
           <w:noProof/>
         </w:rPr>
         <w:drawing>
-          <wp:inline distT="0" distB="0" distL="0" distR="0" wp14:anchorId="06475E71" wp14:editId="7AFEC800">
+          <wp:inline distT="0" distB="0" distL="0" distR="0" wp14:anchorId="249D54C6" wp14:editId="58ACA15B">
             <wp:extent cx="4572000" cy="2743200"/>
             <wp:effectExtent l="0" t="0" r="19050" b="19050"/>
-            <wp:docPr id="15" name="Chart 15"/>
+            <wp:docPr id="24" name="Chart 24"/>
             <wp:cNvGraphicFramePr/>
             <a:graphic xmlns:a="http://schemas.openxmlformats.org/drawingml/2006/main">
               <a:graphicData uri="http://schemas.openxmlformats.org/drawingml/2006/chart">
@@ -12465,10 +12458,10 @@
         </w:rPr>
         <w:lastRenderedPageBreak/>
         <w:drawing>
-          <wp:inline distT="0" distB="0" distL="0" distR="0" wp14:anchorId="21F520C5" wp14:editId="53F6E614">
+          <wp:inline distT="0" distB="0" distL="0" distR="0" wp14:anchorId="1E56A043" wp14:editId="7B5DCD0A">
             <wp:extent cx="4572000" cy="2743200"/>
             <wp:effectExtent l="0" t="0" r="19050" b="19050"/>
-            <wp:docPr id="16" name="Chart 16"/>
+            <wp:docPr id="25" name="Chart 25"/>
             <wp:cNvGraphicFramePr/>
             <a:graphic xmlns:a="http://schemas.openxmlformats.org/drawingml/2006/main">
               <a:graphicData uri="http://schemas.openxmlformats.org/drawingml/2006/chart">
@@ -12518,10 +12511,10 @@
           <w:noProof/>
         </w:rPr>
         <w:drawing>
-          <wp:inline distT="0" distB="0" distL="0" distR="0" wp14:anchorId="5FAE0D5E" wp14:editId="3343A923">
+          <wp:inline distT="0" distB="0" distL="0" distR="0" wp14:anchorId="0842CAC9" wp14:editId="58E2417C">
             <wp:extent cx="4572000" cy="2743200"/>
             <wp:effectExtent l="0" t="0" r="19050" b="19050"/>
-            <wp:docPr id="17" name="Chart 17"/>
+            <wp:docPr id="26" name="Chart 26"/>
             <wp:cNvGraphicFramePr/>
             <a:graphic xmlns:a="http://schemas.openxmlformats.org/drawingml/2006/main">
               <a:graphicData uri="http://schemas.openxmlformats.org/drawingml/2006/chart">
@@ -12531,6 +12524,8 @@
           </wp:inline>
         </w:drawing>
       </w:r>
+      <w:bookmarkStart w:id="20" w:name="_GoBack"/>
+      <w:bookmarkEnd w:id="20"/>
     </w:p>
     <w:p>
       <w:pPr>
@@ -12604,16 +12599,16 @@
         <w:spacing w:before="0" w:after="0"/>
         <w:jc w:val="center"/>
       </w:pPr>
-      <w:bookmarkStart w:id="20" w:name="_Toc440575600"/>
+      <w:bookmarkStart w:id="21" w:name="_Toc440575600"/>
       <w:r>
         <w:rPr>
           <w:noProof/>
         </w:rPr>
         <w:drawing>
-          <wp:inline distT="0" distB="0" distL="0" distR="0" wp14:anchorId="6AFAD65D" wp14:editId="33FEA9F1">
+          <wp:inline distT="0" distB="0" distL="0" distR="0" wp14:anchorId="35ACDFEA" wp14:editId="3DC3BA1C">
             <wp:extent cx="4622427" cy="2743200"/>
             <wp:effectExtent l="0" t="0" r="26035" b="19050"/>
-            <wp:docPr id="7" name="Chart 7"/>
+            <wp:docPr id="19" name="Chart 19"/>
             <wp:cNvGraphicFramePr/>
             <a:graphic xmlns:a="http://schemas.openxmlformats.org/drawingml/2006/main">
               <a:graphicData uri="http://schemas.openxmlformats.org/drawingml/2006/chart">
@@ -12664,10 +12659,10 @@
           <w:noProof/>
         </w:rPr>
         <w:drawing>
-          <wp:inline distT="0" distB="0" distL="0" distR="0" wp14:anchorId="218153AF" wp14:editId="797417B8">
+          <wp:inline distT="0" distB="0" distL="0" distR="0" wp14:anchorId="717C1C63" wp14:editId="319CA534">
             <wp:extent cx="4629630" cy="2743200"/>
             <wp:effectExtent l="0" t="0" r="19050" b="19050"/>
-            <wp:docPr id="8" name="Chart 8"/>
+            <wp:docPr id="20" name="Chart 20"/>
             <wp:cNvGraphicFramePr/>
             <a:graphic xmlns:a="http://schemas.openxmlformats.org/drawingml/2006/main">
               <a:graphicData uri="http://schemas.openxmlformats.org/drawingml/2006/chart">
@@ -12732,10 +12727,10 @@
         </w:rPr>
         <w:lastRenderedPageBreak/>
         <w:drawing>
-          <wp:inline distT="0" distB="0" distL="0" distR="0" wp14:anchorId="5985B7AC" wp14:editId="79E42E6D">
+          <wp:inline distT="0" distB="0" distL="0" distR="0" wp14:anchorId="0427965B" wp14:editId="41B6EF8C">
             <wp:extent cx="4622427" cy="2743200"/>
             <wp:effectExtent l="0" t="0" r="26035" b="19050"/>
-            <wp:docPr id="13" name="Chart 13"/>
+            <wp:docPr id="21" name="Chart 21"/>
             <wp:cNvGraphicFramePr/>
             <a:graphic xmlns:a="http://schemas.openxmlformats.org/drawingml/2006/main">
               <a:graphicData uri="http://schemas.openxmlformats.org/drawingml/2006/chart">
@@ -12773,8 +12768,6 @@
       <w:r>
         <w:t>.</w:t>
       </w:r>
-      <w:bookmarkStart w:id="21" w:name="_GoBack"/>
-      <w:bookmarkEnd w:id="21"/>
     </w:p>
     <w:p>
       <w:pPr>
@@ -12801,10 +12794,10 @@
           <w:noProof/>
         </w:rPr>
         <w:drawing>
-          <wp:inline distT="0" distB="0" distL="0" distR="0" wp14:anchorId="5A06B09C" wp14:editId="4DB23586">
+          <wp:inline distT="0" distB="0" distL="0" distR="0" wp14:anchorId="134D3397" wp14:editId="6C93708B">
             <wp:extent cx="4629630" cy="2743200"/>
             <wp:effectExtent l="0" t="0" r="19050" b="19050"/>
-            <wp:docPr id="10" name="Chart 10"/>
+            <wp:docPr id="22" name="Chart 22"/>
             <wp:cNvGraphicFramePr/>
             <a:graphic xmlns:a="http://schemas.openxmlformats.org/drawingml/2006/main">
               <a:graphicData uri="http://schemas.openxmlformats.org/drawingml/2006/chart">
@@ -12867,7 +12860,7 @@
         <w:lastRenderedPageBreak/>
         <w:t>Zaključak</w:t>
       </w:r>
-      <w:bookmarkEnd w:id="20"/>
+      <w:bookmarkEnd w:id="21"/>
     </w:p>
     <w:p>
       <w:pPr>
@@ -13402,7 +13395,7 @@
         <w:rFonts w:asciiTheme="minorHAnsi" w:hAnsiTheme="minorHAnsi"/>
         <w:noProof/>
       </w:rPr>
-      <w:t>16</w:t>
+      <w:t>10</w:t>
     </w:r>
     <w:r>
       <w:rPr>
@@ -17147,11 +17140,11 @@
           <c:showBubbleSize val="0"/>
         </c:dLbls>
         <c:gapWidth val="150"/>
-        <c:axId val="152554880"/>
-        <c:axId val="152610304"/>
+        <c:axId val="153771392"/>
+        <c:axId val="153810432"/>
       </c:barChart>
       <c:catAx>
-        <c:axId val="152554880"/>
+        <c:axId val="153771392"/>
         <c:scaling>
           <c:orientation val="minMax"/>
         </c:scaling>
@@ -17179,7 +17172,7 @@
         <c:majorTickMark val="none"/>
         <c:minorTickMark val="none"/>
         <c:tickLblPos val="nextTo"/>
-        <c:crossAx val="152610304"/>
+        <c:crossAx val="153810432"/>
         <c:crosses val="autoZero"/>
         <c:auto val="1"/>
         <c:lblAlgn val="ctr"/>
@@ -17187,7 +17180,7 @@
         <c:noMultiLvlLbl val="0"/>
       </c:catAx>
       <c:valAx>
-        <c:axId val="152610304"/>
+        <c:axId val="153810432"/>
         <c:scaling>
           <c:orientation val="minMax"/>
         </c:scaling>
@@ -17216,7 +17209,7 @@
         <c:majorTickMark val="none"/>
         <c:minorTickMark val="none"/>
         <c:tickLblPos val="nextTo"/>
-        <c:crossAx val="152554880"/>
+        <c:crossAx val="153771392"/>
         <c:crosses val="autoZero"/>
         <c:crossBetween val="between"/>
       </c:valAx>
@@ -17280,7 +17273,7 @@
           <c:order val="0"/>
           <c:tx>
             <c:strRef>
-              <c:f>'[Podaci-s-rekurzivnim.xlsx]time'!$E$2</c:f>
+              <c:f>time!$E$2</c:f>
               <c:strCache>
                 <c:ptCount val="1"/>
                 <c:pt idx="0">
@@ -17294,7 +17287,7 @@
           </c:marker>
           <c:cat>
             <c:numRef>
-              <c:f>'[Podaci-s-rekurzivnim.xlsx]time'!$G$3:$G$17</c:f>
+              <c:f>time!$G$3:$G$17</c:f>
               <c:numCache>
                 <c:formatCode>General</c:formatCode>
                 <c:ptCount val="15"/>
@@ -17348,7 +17341,7 @@
           </c:cat>
           <c:val>
             <c:numRef>
-              <c:f>'[Podaci-s-rekurzivnim.xlsx]time'!$E$3:$E$17</c:f>
+              <c:f>time!$E$3:$E$17</c:f>
               <c:numCache>
                 <c:formatCode>General</c:formatCode>
                 <c:ptCount val="15"/>
@@ -17398,7 +17391,7 @@
           <c:order val="1"/>
           <c:tx>
             <c:strRef>
-              <c:f>'[Podaci-s-rekurzivnim.xlsx]time'!$K$2</c:f>
+              <c:f>time!$K$2</c:f>
               <c:strCache>
                 <c:ptCount val="1"/>
                 <c:pt idx="0">
@@ -17412,7 +17405,7 @@
           </c:marker>
           <c:cat>
             <c:numRef>
-              <c:f>'[Podaci-s-rekurzivnim.xlsx]time'!$G$3:$G$17</c:f>
+              <c:f>time!$G$3:$G$17</c:f>
               <c:numCache>
                 <c:formatCode>General</c:formatCode>
                 <c:ptCount val="15"/>
@@ -17466,7 +17459,7 @@
           </c:cat>
           <c:val>
             <c:numRef>
-              <c:f>'[Podaci-s-rekurzivnim.xlsx]time'!$K$3:$K$17</c:f>
+              <c:f>time!$K$3:$K$17</c:f>
               <c:numCache>
                 <c:formatCode>General</c:formatCode>
                 <c:ptCount val="15"/>
@@ -17521,21 +17514,39 @@
         </c:dLbls>
         <c:marker val="1"/>
         <c:smooth val="0"/>
-        <c:axId val="154331008"/>
-        <c:axId val="154332544"/>
+        <c:axId val="166298368"/>
+        <c:axId val="166300288"/>
       </c:lineChart>
       <c:catAx>
-        <c:axId val="154331008"/>
+        <c:axId val="166298368"/>
         <c:scaling>
           <c:orientation val="minMax"/>
         </c:scaling>
         <c:delete val="0"/>
         <c:axPos val="b"/>
+        <c:title>
+          <c:tx>
+            <c:rich>
+              <a:bodyPr/>
+              <a:lstStyle/>
+              <a:p>
+                <a:pPr>
+                  <a:defRPr/>
+                </a:pPr>
+                <a:r>
+                  <a:rPr lang="hr-HR"/>
+                  <a:t>s</a:t>
+                </a:r>
+              </a:p>
+            </c:rich>
+          </c:tx>
+          <c:overlay val="0"/>
+        </c:title>
         <c:numFmt formatCode="General" sourceLinked="1"/>
         <c:majorTickMark val="out"/>
         <c:minorTickMark val="none"/>
         <c:tickLblPos val="nextTo"/>
-        <c:crossAx val="154332544"/>
+        <c:crossAx val="166300288"/>
         <c:crosses val="autoZero"/>
         <c:auto val="1"/>
         <c:lblAlgn val="ctr"/>
@@ -17543,18 +17554,36 @@
         <c:noMultiLvlLbl val="0"/>
       </c:catAx>
       <c:valAx>
-        <c:axId val="154332544"/>
+        <c:axId val="166300288"/>
         <c:scaling>
           <c:orientation val="minMax"/>
         </c:scaling>
         <c:delete val="0"/>
         <c:axPos val="l"/>
         <c:majorGridlines/>
+        <c:title>
+          <c:tx>
+            <c:rich>
+              <a:bodyPr rot="-5400000" vert="horz"/>
+              <a:lstStyle/>
+              <a:p>
+                <a:pPr>
+                  <a:defRPr/>
+                </a:pPr>
+                <a:r>
+                  <a:rPr lang="hr-HR"/>
+                  <a:t>sekunda</a:t>
+                </a:r>
+              </a:p>
+            </c:rich>
+          </c:tx>
+          <c:overlay val="0"/>
+        </c:title>
         <c:numFmt formatCode="General" sourceLinked="1"/>
         <c:majorTickMark val="out"/>
         <c:minorTickMark val="none"/>
         <c:tickLblPos val="nextTo"/>
-        <c:crossAx val="154331008"/>
+        <c:crossAx val="166298368"/>
         <c:crosses val="autoZero"/>
         <c:crossBetween val="between"/>
       </c:valAx>
@@ -17616,7 +17645,7 @@
           <c:order val="0"/>
           <c:tx>
             <c:strRef>
-              <c:f>'[Podaci-s-rekurzivnim.xlsx]memory'!$B$2</c:f>
+              <c:f>memory!$B$2</c:f>
               <c:strCache>
                 <c:ptCount val="1"/>
                 <c:pt idx="0">
@@ -17630,7 +17659,7 @@
           </c:marker>
           <c:cat>
             <c:numRef>
-              <c:f>'[Podaci-s-rekurzivnim.xlsx]memory'!$H$3:$H$31</c:f>
+              <c:f>memory!$H$3:$H$31</c:f>
               <c:numCache>
                 <c:formatCode>General</c:formatCode>
                 <c:ptCount val="29"/>
@@ -17726,7 +17755,7 @@
           </c:cat>
           <c:val>
             <c:numRef>
-              <c:f>'[Podaci-s-rekurzivnim.xlsx]memory'!$B$3:$B$31</c:f>
+              <c:f>memory!$B$3:$B$31</c:f>
               <c:numCache>
                 <c:formatCode>General</c:formatCode>
                 <c:ptCount val="29"/>
@@ -17827,7 +17856,7 @@
           <c:order val="1"/>
           <c:tx>
             <c:strRef>
-              <c:f>'[Podaci-s-rekurzivnim.xlsx]memory'!$I$2</c:f>
+              <c:f>memory!$I$2</c:f>
               <c:strCache>
                 <c:ptCount val="1"/>
                 <c:pt idx="0">
@@ -17841,7 +17870,7 @@
           </c:marker>
           <c:cat>
             <c:numRef>
-              <c:f>'[Podaci-s-rekurzivnim.xlsx]memory'!$H$3:$H$31</c:f>
+              <c:f>memory!$H$3:$H$31</c:f>
               <c:numCache>
                 <c:formatCode>General</c:formatCode>
                 <c:ptCount val="29"/>
@@ -17937,7 +17966,7 @@
           </c:cat>
           <c:val>
             <c:numRef>
-              <c:f>'[Podaci-s-rekurzivnim.xlsx]memory'!$I$3:$I$31</c:f>
+              <c:f>memory!$I$3:$I$31</c:f>
               <c:numCache>
                 <c:formatCode>General</c:formatCode>
                 <c:ptCount val="29"/>
@@ -18043,21 +18072,39 @@
         </c:dLbls>
         <c:marker val="1"/>
         <c:smooth val="0"/>
-        <c:axId val="77931264"/>
-        <c:axId val="77932800"/>
+        <c:axId val="171335680"/>
+        <c:axId val="171337600"/>
       </c:lineChart>
       <c:catAx>
-        <c:axId val="77931264"/>
+        <c:axId val="171335680"/>
         <c:scaling>
           <c:orientation val="minMax"/>
         </c:scaling>
         <c:delete val="0"/>
         <c:axPos val="b"/>
+        <c:title>
+          <c:tx>
+            <c:rich>
+              <a:bodyPr/>
+              <a:lstStyle/>
+              <a:p>
+                <a:pPr>
+                  <a:defRPr/>
+                </a:pPr>
+                <a:r>
+                  <a:rPr lang="hr-HR"/>
+                  <a:t>s</a:t>
+                </a:r>
+              </a:p>
+            </c:rich>
+          </c:tx>
+          <c:overlay val="0"/>
+        </c:title>
         <c:numFmt formatCode="General" sourceLinked="1"/>
         <c:majorTickMark val="out"/>
         <c:minorTickMark val="none"/>
         <c:tickLblPos val="nextTo"/>
-        <c:crossAx val="77932800"/>
+        <c:crossAx val="171337600"/>
         <c:crosses val="autoZero"/>
         <c:auto val="1"/>
         <c:lblAlgn val="ctr"/>
@@ -18065,18 +18112,36 @@
         <c:noMultiLvlLbl val="0"/>
       </c:catAx>
       <c:valAx>
-        <c:axId val="77932800"/>
+        <c:axId val="171337600"/>
         <c:scaling>
           <c:orientation val="minMax"/>
         </c:scaling>
         <c:delete val="0"/>
         <c:axPos val="l"/>
         <c:majorGridlines/>
+        <c:title>
+          <c:tx>
+            <c:rich>
+              <a:bodyPr rot="-5400000" vert="horz"/>
+              <a:lstStyle/>
+              <a:p>
+                <a:pPr>
+                  <a:defRPr/>
+                </a:pPr>
+                <a:r>
+                  <a:rPr lang="hr-HR"/>
+                  <a:t>kB</a:t>
+                </a:r>
+              </a:p>
+            </c:rich>
+          </c:tx>
+          <c:overlay val="0"/>
+        </c:title>
         <c:numFmt formatCode="General" sourceLinked="1"/>
         <c:majorTickMark val="out"/>
         <c:minorTickMark val="none"/>
         <c:tickLblPos val="nextTo"/>
-        <c:crossAx val="77931264"/>
+        <c:crossAx val="171335680"/>
         <c:crosses val="autoZero"/>
         <c:crossBetween val="between"/>
       </c:valAx>
@@ -18138,7 +18203,7 @@
           <c:order val="0"/>
           <c:tx>
             <c:strRef>
-              <c:f>'[Podaci-s-rekurzivnim.xlsx]memory'!$C$2</c:f>
+              <c:f>memory!$C$2</c:f>
               <c:strCache>
                 <c:ptCount val="1"/>
                 <c:pt idx="0">
@@ -18152,7 +18217,7 @@
           </c:marker>
           <c:cat>
             <c:numRef>
-              <c:f>'[Podaci-s-rekurzivnim.xlsx]memory'!$H$3:$H$26</c:f>
+              <c:f>memory!$H$3:$H$26</c:f>
               <c:numCache>
                 <c:formatCode>General</c:formatCode>
                 <c:ptCount val="24"/>
@@ -18233,7 +18298,7 @@
           </c:cat>
           <c:val>
             <c:numRef>
-              <c:f>'[Podaci-s-rekurzivnim.xlsx]memory'!$C$3:$C$26</c:f>
+              <c:f>memory!$C$3:$C$26</c:f>
               <c:numCache>
                 <c:formatCode>General</c:formatCode>
                 <c:ptCount val="24"/>
@@ -18316,7 +18381,7 @@
           <c:order val="1"/>
           <c:tx>
             <c:strRef>
-              <c:f>'[Podaci-s-rekurzivnim.xlsx]memory'!$J$2</c:f>
+              <c:f>memory!$J$2</c:f>
               <c:strCache>
                 <c:ptCount val="1"/>
                 <c:pt idx="0">
@@ -18330,7 +18395,7 @@
           </c:marker>
           <c:cat>
             <c:numRef>
-              <c:f>'[Podaci-s-rekurzivnim.xlsx]memory'!$H$3:$H$26</c:f>
+              <c:f>memory!$H$3:$H$26</c:f>
               <c:numCache>
                 <c:formatCode>General</c:formatCode>
                 <c:ptCount val="24"/>
@@ -18411,7 +18476,7 @@
           </c:cat>
           <c:val>
             <c:numRef>
-              <c:f>'[Podaci-s-rekurzivnim.xlsx]memory'!$J$3:$J$26</c:f>
+              <c:f>memory!$J$3:$J$26</c:f>
               <c:numCache>
                 <c:formatCode>General</c:formatCode>
                 <c:ptCount val="24"/>
@@ -18499,21 +18564,39 @@
         </c:dLbls>
         <c:marker val="1"/>
         <c:smooth val="0"/>
-        <c:axId val="77951744"/>
-        <c:axId val="77953280"/>
+        <c:axId val="130089728"/>
+        <c:axId val="130091648"/>
       </c:lineChart>
       <c:catAx>
-        <c:axId val="77951744"/>
+        <c:axId val="130089728"/>
         <c:scaling>
           <c:orientation val="minMax"/>
         </c:scaling>
         <c:delete val="0"/>
         <c:axPos val="b"/>
+        <c:title>
+          <c:tx>
+            <c:rich>
+              <a:bodyPr/>
+              <a:lstStyle/>
+              <a:p>
+                <a:pPr>
+                  <a:defRPr/>
+                </a:pPr>
+                <a:r>
+                  <a:rPr lang="hr-HR"/>
+                  <a:t>s</a:t>
+                </a:r>
+              </a:p>
+            </c:rich>
+          </c:tx>
+          <c:overlay val="0"/>
+        </c:title>
         <c:numFmt formatCode="General" sourceLinked="1"/>
         <c:majorTickMark val="out"/>
         <c:minorTickMark val="none"/>
         <c:tickLblPos val="nextTo"/>
-        <c:crossAx val="77953280"/>
+        <c:crossAx val="130091648"/>
         <c:crosses val="autoZero"/>
         <c:auto val="1"/>
         <c:lblAlgn val="ctr"/>
@@ -18521,18 +18604,36 @@
         <c:noMultiLvlLbl val="0"/>
       </c:catAx>
       <c:valAx>
-        <c:axId val="77953280"/>
+        <c:axId val="130091648"/>
         <c:scaling>
           <c:orientation val="minMax"/>
         </c:scaling>
         <c:delete val="0"/>
         <c:axPos val="l"/>
         <c:majorGridlines/>
+        <c:title>
+          <c:tx>
+            <c:rich>
+              <a:bodyPr rot="-5400000" vert="horz"/>
+              <a:lstStyle/>
+              <a:p>
+                <a:pPr>
+                  <a:defRPr/>
+                </a:pPr>
+                <a:r>
+                  <a:rPr lang="hr-HR"/>
+                  <a:t>kB</a:t>
+                </a:r>
+              </a:p>
+            </c:rich>
+          </c:tx>
+          <c:overlay val="0"/>
+        </c:title>
         <c:numFmt formatCode="General" sourceLinked="1"/>
         <c:majorTickMark val="out"/>
         <c:minorTickMark val="none"/>
         <c:tickLblPos val="nextTo"/>
-        <c:crossAx val="77951744"/>
+        <c:crossAx val="130089728"/>
         <c:crosses val="autoZero"/>
         <c:crossBetween val="between"/>
       </c:valAx>
@@ -18594,7 +18695,7 @@
           <c:order val="0"/>
           <c:tx>
             <c:strRef>
-              <c:f>'[Podaci-s-rekurzivnim.xlsx]memory'!$D$2</c:f>
+              <c:f>memory!$D$2</c:f>
               <c:strCache>
                 <c:ptCount val="1"/>
                 <c:pt idx="0">
@@ -18608,7 +18709,7 @@
           </c:marker>
           <c:cat>
             <c:numRef>
-              <c:f>'[Podaci-s-rekurzivnim.xlsx]memory'!$H$3:$H$17</c:f>
+              <c:f>memory!$H$3:$H$17</c:f>
               <c:numCache>
                 <c:formatCode>General</c:formatCode>
                 <c:ptCount val="15"/>
@@ -18662,7 +18763,7 @@
           </c:cat>
           <c:val>
             <c:numRef>
-              <c:f>'[Podaci-s-rekurzivnim.xlsx]memory'!$D$3:$D$17</c:f>
+              <c:f>memory!$D$3:$D$17</c:f>
               <c:numCache>
                 <c:formatCode>General</c:formatCode>
                 <c:ptCount val="15"/>
@@ -18715,7 +18816,7 @@
           <c:order val="1"/>
           <c:tx>
             <c:strRef>
-              <c:f>'[Podaci-s-rekurzivnim.xlsx]memory'!$K$2</c:f>
+              <c:f>memory!$K$2</c:f>
               <c:strCache>
                 <c:ptCount val="1"/>
                 <c:pt idx="0">
@@ -18729,7 +18830,7 @@
           </c:marker>
           <c:cat>
             <c:numRef>
-              <c:f>'[Podaci-s-rekurzivnim.xlsx]memory'!$H$3:$H$17</c:f>
+              <c:f>memory!$H$3:$H$17</c:f>
               <c:numCache>
                 <c:formatCode>General</c:formatCode>
                 <c:ptCount val="15"/>
@@ -18783,7 +18884,7 @@
           </c:cat>
           <c:val>
             <c:numRef>
-              <c:f>'[Podaci-s-rekurzivnim.xlsx]memory'!$K$3:$K$17</c:f>
+              <c:f>memory!$K$3:$K$17</c:f>
               <c:numCache>
                 <c:formatCode>General</c:formatCode>
                 <c:ptCount val="15"/>
@@ -18841,21 +18942,39 @@
         </c:dLbls>
         <c:marker val="1"/>
         <c:smooth val="0"/>
-        <c:axId val="152266240"/>
-        <c:axId val="152267776"/>
+        <c:axId val="130128128"/>
+        <c:axId val="130138496"/>
       </c:lineChart>
       <c:catAx>
-        <c:axId val="152266240"/>
+        <c:axId val="130128128"/>
         <c:scaling>
           <c:orientation val="minMax"/>
         </c:scaling>
         <c:delete val="0"/>
         <c:axPos val="b"/>
+        <c:title>
+          <c:tx>
+            <c:rich>
+              <a:bodyPr/>
+              <a:lstStyle/>
+              <a:p>
+                <a:pPr>
+                  <a:defRPr/>
+                </a:pPr>
+                <a:r>
+                  <a:rPr lang="hr-HR"/>
+                  <a:t>s</a:t>
+                </a:r>
+              </a:p>
+            </c:rich>
+          </c:tx>
+          <c:overlay val="0"/>
+        </c:title>
         <c:numFmt formatCode="General" sourceLinked="1"/>
         <c:majorTickMark val="out"/>
         <c:minorTickMark val="none"/>
         <c:tickLblPos val="nextTo"/>
-        <c:crossAx val="152267776"/>
+        <c:crossAx val="130138496"/>
         <c:crosses val="autoZero"/>
         <c:auto val="1"/>
         <c:lblAlgn val="ctr"/>
@@ -18863,18 +18982,36 @@
         <c:noMultiLvlLbl val="0"/>
       </c:catAx>
       <c:valAx>
-        <c:axId val="152267776"/>
+        <c:axId val="130138496"/>
         <c:scaling>
           <c:orientation val="minMax"/>
         </c:scaling>
         <c:delete val="0"/>
         <c:axPos val="l"/>
         <c:majorGridlines/>
+        <c:title>
+          <c:tx>
+            <c:rich>
+              <a:bodyPr rot="-5400000" vert="horz"/>
+              <a:lstStyle/>
+              <a:p>
+                <a:pPr>
+                  <a:defRPr/>
+                </a:pPr>
+                <a:r>
+                  <a:rPr lang="hr-HR"/>
+                  <a:t>kB</a:t>
+                </a:r>
+              </a:p>
+            </c:rich>
+          </c:tx>
+          <c:overlay val="0"/>
+        </c:title>
         <c:numFmt formatCode="General" sourceLinked="1"/>
         <c:majorTickMark val="out"/>
         <c:minorTickMark val="none"/>
         <c:tickLblPos val="nextTo"/>
-        <c:crossAx val="152266240"/>
+        <c:crossAx val="130128128"/>
         <c:crosses val="autoZero"/>
         <c:crossBetween val="between"/>
       </c:valAx>
@@ -18936,7 +19073,7 @@
           <c:order val="0"/>
           <c:tx>
             <c:strRef>
-              <c:f>'[Podaci-s-rekurzivnim.xlsx]memory'!$E$2</c:f>
+              <c:f>memory!$E$2</c:f>
               <c:strCache>
                 <c:ptCount val="1"/>
                 <c:pt idx="0">
@@ -18950,7 +19087,7 @@
           </c:marker>
           <c:cat>
             <c:numRef>
-              <c:f>'[Podaci-s-rekurzivnim.xlsx]memory'!$H$3:$H$17</c:f>
+              <c:f>memory!$H$3:$H$17</c:f>
               <c:numCache>
                 <c:formatCode>General</c:formatCode>
                 <c:ptCount val="15"/>
@@ -19004,7 +19141,7 @@
           </c:cat>
           <c:val>
             <c:numRef>
-              <c:f>'[Podaci-s-rekurzivnim.xlsx]memory'!$E$3:$E$17</c:f>
+              <c:f>memory!$E$3:$E$17</c:f>
               <c:numCache>
                 <c:formatCode>General</c:formatCode>
                 <c:ptCount val="15"/>
@@ -19054,7 +19191,7 @@
           <c:order val="1"/>
           <c:tx>
             <c:strRef>
-              <c:f>'[Podaci-s-rekurzivnim.xlsx]memory'!$L$2</c:f>
+              <c:f>memory!$L$2</c:f>
               <c:strCache>
                 <c:ptCount val="1"/>
                 <c:pt idx="0">
@@ -19068,7 +19205,7 @@
           </c:marker>
           <c:cat>
             <c:numRef>
-              <c:f>'[Podaci-s-rekurzivnim.xlsx]memory'!$H$3:$H$17</c:f>
+              <c:f>memory!$H$3:$H$17</c:f>
               <c:numCache>
                 <c:formatCode>General</c:formatCode>
                 <c:ptCount val="15"/>
@@ -19122,7 +19259,7 @@
           </c:cat>
           <c:val>
             <c:numRef>
-              <c:f>'[Podaci-s-rekurzivnim.xlsx]memory'!$L$3:$L$17</c:f>
+              <c:f>memory!$L$3:$L$17</c:f>
               <c:numCache>
                 <c:formatCode>General</c:formatCode>
                 <c:ptCount val="15"/>
@@ -19177,21 +19314,39 @@
         </c:dLbls>
         <c:marker val="1"/>
         <c:smooth val="0"/>
-        <c:axId val="75522048"/>
-        <c:axId val="75523584"/>
+        <c:axId val="162010624"/>
+        <c:axId val="162012544"/>
       </c:lineChart>
       <c:catAx>
-        <c:axId val="75522048"/>
+        <c:axId val="162010624"/>
         <c:scaling>
           <c:orientation val="minMax"/>
         </c:scaling>
         <c:delete val="0"/>
         <c:axPos val="b"/>
+        <c:title>
+          <c:tx>
+            <c:rich>
+              <a:bodyPr/>
+              <a:lstStyle/>
+              <a:p>
+                <a:pPr>
+                  <a:defRPr/>
+                </a:pPr>
+                <a:r>
+                  <a:rPr lang="hr-HR"/>
+                  <a:t>s</a:t>
+                </a:r>
+              </a:p>
+            </c:rich>
+          </c:tx>
+          <c:overlay val="0"/>
+        </c:title>
         <c:numFmt formatCode="General" sourceLinked="1"/>
         <c:majorTickMark val="out"/>
         <c:minorTickMark val="none"/>
         <c:tickLblPos val="nextTo"/>
-        <c:crossAx val="75523584"/>
+        <c:crossAx val="162012544"/>
         <c:crosses val="autoZero"/>
         <c:auto val="1"/>
         <c:lblAlgn val="ctr"/>
@@ -19199,18 +19354,36 @@
         <c:noMultiLvlLbl val="0"/>
       </c:catAx>
       <c:valAx>
-        <c:axId val="75523584"/>
+        <c:axId val="162012544"/>
         <c:scaling>
           <c:orientation val="minMax"/>
         </c:scaling>
         <c:delete val="0"/>
         <c:axPos val="l"/>
         <c:majorGridlines/>
+        <c:title>
+          <c:tx>
+            <c:rich>
+              <a:bodyPr rot="-5400000" vert="horz"/>
+              <a:lstStyle/>
+              <a:p>
+                <a:pPr>
+                  <a:defRPr/>
+                </a:pPr>
+                <a:r>
+                  <a:rPr lang="hr-HR"/>
+                  <a:t>kB</a:t>
+                </a:r>
+              </a:p>
+            </c:rich>
+          </c:tx>
+          <c:overlay val="0"/>
+        </c:title>
         <c:numFmt formatCode="General" sourceLinked="1"/>
         <c:majorTickMark val="out"/>
         <c:minorTickMark val="none"/>
         <c:tickLblPos val="nextTo"/>
-        <c:crossAx val="75522048"/>
+        <c:crossAx val="162010624"/>
         <c:crosses val="autoZero"/>
         <c:crossBetween val="between"/>
       </c:valAx>
@@ -19487,11 +19660,11 @@
         </c:dLbls>
         <c:marker val="1"/>
         <c:smooth val="0"/>
-        <c:axId val="152653184"/>
-        <c:axId val="152700416"/>
+        <c:axId val="153935232"/>
+        <c:axId val="153957888"/>
       </c:lineChart>
       <c:catAx>
-        <c:axId val="152653184"/>
+        <c:axId val="153935232"/>
         <c:scaling>
           <c:orientation val="minMax"/>
         </c:scaling>
@@ -19518,7 +19691,7 @@
         <c:majorTickMark val="out"/>
         <c:minorTickMark val="none"/>
         <c:tickLblPos val="nextTo"/>
-        <c:crossAx val="152700416"/>
+        <c:crossAx val="153957888"/>
         <c:crosses val="autoZero"/>
         <c:auto val="1"/>
         <c:lblAlgn val="ctr"/>
@@ -19526,7 +19699,7 @@
         <c:noMultiLvlLbl val="0"/>
       </c:catAx>
       <c:valAx>
-        <c:axId val="152700416"/>
+        <c:axId val="153957888"/>
         <c:scaling>
           <c:orientation val="minMax"/>
         </c:scaling>
@@ -19555,7 +19728,7 @@
         <c:majorTickMark val="out"/>
         <c:minorTickMark val="none"/>
         <c:tickLblPos val="nextTo"/>
-        <c:crossAx val="152653184"/>
+        <c:crossAx val="153935232"/>
         <c:crosses val="autoZero"/>
         <c:crossBetween val="between"/>
       </c:valAx>
@@ -19800,11 +19973,11 @@
         </c:dLbls>
         <c:marker val="1"/>
         <c:smooth val="0"/>
-        <c:axId val="152738048"/>
-        <c:axId val="152842624"/>
+        <c:axId val="154040576"/>
+        <c:axId val="154272128"/>
       </c:lineChart>
       <c:catAx>
-        <c:axId val="152738048"/>
+        <c:axId val="154040576"/>
         <c:scaling>
           <c:orientation val="minMax"/>
         </c:scaling>
@@ -19840,7 +20013,7 @@
         <c:majorTickMark val="out"/>
         <c:minorTickMark val="none"/>
         <c:tickLblPos val="nextTo"/>
-        <c:crossAx val="152842624"/>
+        <c:crossAx val="154272128"/>
         <c:crosses val="autoZero"/>
         <c:auto val="1"/>
         <c:lblAlgn val="ctr"/>
@@ -19848,7 +20021,7 @@
         <c:noMultiLvlLbl val="0"/>
       </c:catAx>
       <c:valAx>
-        <c:axId val="152842624"/>
+        <c:axId val="154272128"/>
         <c:scaling>
           <c:orientation val="minMax"/>
         </c:scaling>
@@ -19877,7 +20050,7 @@
         <c:majorTickMark val="out"/>
         <c:minorTickMark val="none"/>
         <c:tickLblPos val="nextTo"/>
-        <c:crossAx val="152738048"/>
+        <c:crossAx val="154040576"/>
         <c:crosses val="autoZero"/>
         <c:crossBetween val="between"/>
       </c:valAx>
@@ -21343,11 +21516,11 @@
         </c:dLbls>
         <c:marker val="1"/>
         <c:smooth val="0"/>
-        <c:axId val="153183744"/>
-        <c:axId val="153185664"/>
+        <c:axId val="157390336"/>
+        <c:axId val="157392256"/>
       </c:lineChart>
       <c:catAx>
-        <c:axId val="153183744"/>
+        <c:axId val="157390336"/>
         <c:scaling>
           <c:orientation val="minMax"/>
         </c:scaling>
@@ -21375,7 +21548,7 @@
         <c:majorTickMark val="out"/>
         <c:minorTickMark val="none"/>
         <c:tickLblPos val="nextTo"/>
-        <c:crossAx val="153185664"/>
+        <c:crossAx val="157392256"/>
         <c:crosses val="autoZero"/>
         <c:auto val="1"/>
         <c:lblAlgn val="ctr"/>
@@ -21383,7 +21556,7 @@
         <c:noMultiLvlLbl val="0"/>
       </c:catAx>
       <c:valAx>
-        <c:axId val="153185664"/>
+        <c:axId val="157392256"/>
         <c:scaling>
           <c:orientation val="minMax"/>
         </c:scaling>
@@ -21412,7 +21585,7 @@
         <c:majorTickMark val="out"/>
         <c:minorTickMark val="none"/>
         <c:tickLblPos val="nextTo"/>
-        <c:crossAx val="153183744"/>
+        <c:crossAx val="157390336"/>
         <c:crosses val="autoZero"/>
         <c:crossBetween val="between"/>
       </c:valAx>
@@ -21700,11 +21873,11 @@
         </c:dLbls>
         <c:marker val="1"/>
         <c:smooth val="0"/>
-        <c:axId val="153691264"/>
-        <c:axId val="153693184"/>
+        <c:axId val="157447296"/>
+        <c:axId val="157449216"/>
       </c:lineChart>
       <c:catAx>
-        <c:axId val="153691264"/>
+        <c:axId val="157447296"/>
         <c:scaling>
           <c:orientation val="minMax"/>
         </c:scaling>
@@ -21732,7 +21905,7 @@
         <c:majorTickMark val="out"/>
         <c:minorTickMark val="none"/>
         <c:tickLblPos val="nextTo"/>
-        <c:crossAx val="153693184"/>
+        <c:crossAx val="157449216"/>
         <c:crosses val="autoZero"/>
         <c:auto val="1"/>
         <c:lblAlgn val="ctr"/>
@@ -21740,7 +21913,7 @@
         <c:noMultiLvlLbl val="0"/>
       </c:catAx>
       <c:valAx>
-        <c:axId val="153693184"/>
+        <c:axId val="157449216"/>
         <c:scaling>
           <c:orientation val="minMax"/>
         </c:scaling>
@@ -21769,7 +21942,7 @@
         <c:majorTickMark val="out"/>
         <c:minorTickMark val="none"/>
         <c:tickLblPos val="nextTo"/>
-        <c:crossAx val="153691264"/>
+        <c:crossAx val="157447296"/>
         <c:crosses val="autoZero"/>
         <c:crossBetween val="between"/>
       </c:valAx>
@@ -22018,11 +22191,11 @@
         </c:dLbls>
         <c:marker val="1"/>
         <c:smooth val="0"/>
-        <c:axId val="153858432"/>
-        <c:axId val="153860352"/>
+        <c:axId val="161362304"/>
+        <c:axId val="161364224"/>
       </c:lineChart>
       <c:catAx>
-        <c:axId val="153858432"/>
+        <c:axId val="161362304"/>
         <c:scaling>
           <c:orientation val="minMax"/>
         </c:scaling>
@@ -22050,7 +22223,7 @@
         <c:majorTickMark val="out"/>
         <c:minorTickMark val="none"/>
         <c:tickLblPos val="nextTo"/>
-        <c:crossAx val="153860352"/>
+        <c:crossAx val="161364224"/>
         <c:crosses val="autoZero"/>
         <c:auto val="1"/>
         <c:lblAlgn val="ctr"/>
@@ -22058,7 +22231,7 @@
         <c:noMultiLvlLbl val="0"/>
       </c:catAx>
       <c:valAx>
-        <c:axId val="153860352"/>
+        <c:axId val="161364224"/>
         <c:scaling>
           <c:orientation val="minMax"/>
         </c:scaling>
@@ -22087,7 +22260,7 @@
         <c:majorTickMark val="out"/>
         <c:minorTickMark val="none"/>
         <c:tickLblPos val="nextTo"/>
-        <c:crossAx val="153858432"/>
+        <c:crossAx val="161362304"/>
         <c:crosses val="autoZero"/>
         <c:crossBetween val="between"/>
       </c:valAx>
@@ -22149,7 +22322,7 @@
           <c:order val="0"/>
           <c:tx>
             <c:strRef>
-              <c:f>'[Podaci-s-rekurzivnim.xlsx]time'!$B$2</c:f>
+              <c:f>time!$B$2</c:f>
               <c:strCache>
                 <c:ptCount val="1"/>
                 <c:pt idx="0">
@@ -22163,7 +22336,7 @@
           </c:marker>
           <c:cat>
             <c:numRef>
-              <c:f>'[Podaci-s-rekurzivnim.xlsx]time'!$G$3:$G$31</c:f>
+              <c:f>time!$G$3:$G$31</c:f>
               <c:numCache>
                 <c:formatCode>General</c:formatCode>
                 <c:ptCount val="29"/>
@@ -22259,7 +22432,7 @@
           </c:cat>
           <c:val>
             <c:numRef>
-              <c:f>'[Podaci-s-rekurzivnim.xlsx]time'!$B$3:$B$31</c:f>
+              <c:f>time!$B$3:$B$31</c:f>
               <c:numCache>
                 <c:formatCode>General</c:formatCode>
                 <c:ptCount val="29"/>
@@ -22360,7 +22533,7 @@
           <c:order val="1"/>
           <c:tx>
             <c:strRef>
-              <c:f>'[Podaci-s-rekurzivnim.xlsx]time'!$H$2</c:f>
+              <c:f>time!$H$2</c:f>
               <c:strCache>
                 <c:ptCount val="1"/>
                 <c:pt idx="0">
@@ -22374,7 +22547,7 @@
           </c:marker>
           <c:cat>
             <c:numRef>
-              <c:f>'[Podaci-s-rekurzivnim.xlsx]time'!$G$3:$G$31</c:f>
+              <c:f>time!$G$3:$G$31</c:f>
               <c:numCache>
                 <c:formatCode>General</c:formatCode>
                 <c:ptCount val="29"/>
@@ -22470,7 +22643,7 @@
           </c:cat>
           <c:val>
             <c:numRef>
-              <c:f>'[Podaci-s-rekurzivnim.xlsx]time'!$H$3:$H$31</c:f>
+              <c:f>time!$H$3:$H$31</c:f>
               <c:numCache>
                 <c:formatCode>General</c:formatCode>
                 <c:ptCount val="29"/>
@@ -22576,21 +22749,39 @@
         </c:dLbls>
         <c:marker val="1"/>
         <c:smooth val="0"/>
-        <c:axId val="153877120"/>
-        <c:axId val="153932160"/>
+        <c:axId val="161405568"/>
+        <c:axId val="161411840"/>
       </c:lineChart>
       <c:catAx>
-        <c:axId val="153877120"/>
+        <c:axId val="161405568"/>
         <c:scaling>
           <c:orientation val="minMax"/>
         </c:scaling>
         <c:delete val="0"/>
         <c:axPos val="b"/>
+        <c:title>
+          <c:tx>
+            <c:rich>
+              <a:bodyPr/>
+              <a:lstStyle/>
+              <a:p>
+                <a:pPr>
+                  <a:defRPr/>
+                </a:pPr>
+                <a:r>
+                  <a:rPr lang="hr-HR"/>
+                  <a:t>s</a:t>
+                </a:r>
+              </a:p>
+            </c:rich>
+          </c:tx>
+          <c:overlay val="0"/>
+        </c:title>
         <c:numFmt formatCode="General" sourceLinked="1"/>
         <c:majorTickMark val="out"/>
         <c:minorTickMark val="none"/>
         <c:tickLblPos val="nextTo"/>
-        <c:crossAx val="153932160"/>
+        <c:crossAx val="161411840"/>
         <c:crosses val="autoZero"/>
         <c:auto val="1"/>
         <c:lblAlgn val="ctr"/>
@@ -22598,18 +22789,36 @@
         <c:noMultiLvlLbl val="0"/>
       </c:catAx>
       <c:valAx>
-        <c:axId val="153932160"/>
+        <c:axId val="161411840"/>
         <c:scaling>
           <c:orientation val="minMax"/>
         </c:scaling>
         <c:delete val="0"/>
         <c:axPos val="l"/>
         <c:majorGridlines/>
+        <c:title>
+          <c:tx>
+            <c:rich>
+              <a:bodyPr rot="-5400000" vert="horz"/>
+              <a:lstStyle/>
+              <a:p>
+                <a:pPr>
+                  <a:defRPr/>
+                </a:pPr>
+                <a:r>
+                  <a:rPr lang="hr-HR"/>
+                  <a:t>sekunda</a:t>
+                </a:r>
+              </a:p>
+            </c:rich>
+          </c:tx>
+          <c:overlay val="0"/>
+        </c:title>
         <c:numFmt formatCode="General" sourceLinked="1"/>
         <c:majorTickMark val="out"/>
         <c:minorTickMark val="none"/>
         <c:tickLblPos val="nextTo"/>
-        <c:crossAx val="153877120"/>
+        <c:crossAx val="161405568"/>
         <c:crosses val="autoZero"/>
         <c:crossBetween val="between"/>
       </c:valAx>
@@ -22671,7 +22880,7 @@
           <c:order val="0"/>
           <c:tx>
             <c:strRef>
-              <c:f>'[Podaci-s-rekurzivnim.xlsx]time'!$C$2</c:f>
+              <c:f>time!$C$2</c:f>
               <c:strCache>
                 <c:ptCount val="1"/>
                 <c:pt idx="0">
@@ -22685,7 +22894,7 @@
           </c:marker>
           <c:cat>
             <c:numRef>
-              <c:f>'[Podaci-s-rekurzivnim.xlsx]time'!$G$3:$G$31</c:f>
+              <c:f>time!$G$3:$G$31</c:f>
               <c:numCache>
                 <c:formatCode>General</c:formatCode>
                 <c:ptCount val="29"/>
@@ -22781,7 +22990,7 @@
           </c:cat>
           <c:val>
             <c:numRef>
-              <c:f>'[Podaci-s-rekurzivnim.xlsx]time'!$C$3:$C$26</c:f>
+              <c:f>time!$C$3:$C$26</c:f>
               <c:numCache>
                 <c:formatCode>General</c:formatCode>
                 <c:ptCount val="24"/>
@@ -22864,7 +23073,7 @@
           <c:order val="1"/>
           <c:tx>
             <c:strRef>
-              <c:f>'[Podaci-s-rekurzivnim.xlsx]time'!$I$2</c:f>
+              <c:f>time!$I$2</c:f>
               <c:strCache>
                 <c:ptCount val="1"/>
                 <c:pt idx="0">
@@ -22878,7 +23087,7 @@
           </c:marker>
           <c:cat>
             <c:numRef>
-              <c:f>'[Podaci-s-rekurzivnim.xlsx]time'!$G$3:$G$31</c:f>
+              <c:f>time!$G$3:$G$31</c:f>
               <c:numCache>
                 <c:formatCode>General</c:formatCode>
                 <c:ptCount val="29"/>
@@ -22974,7 +23183,7 @@
           </c:cat>
           <c:val>
             <c:numRef>
-              <c:f>'[Podaci-s-rekurzivnim.xlsx]time'!$I$3:$I$26</c:f>
+              <c:f>time!$I$3:$I$26</c:f>
               <c:numCache>
                 <c:formatCode>General</c:formatCode>
                 <c:ptCount val="24"/>
@@ -23062,21 +23271,39 @@
         </c:dLbls>
         <c:marker val="1"/>
         <c:smooth val="0"/>
-        <c:axId val="153982848"/>
-        <c:axId val="153984384"/>
+        <c:axId val="162744960"/>
+        <c:axId val="162771712"/>
       </c:lineChart>
       <c:catAx>
-        <c:axId val="153982848"/>
+        <c:axId val="162744960"/>
         <c:scaling>
           <c:orientation val="minMax"/>
         </c:scaling>
         <c:delete val="0"/>
         <c:axPos val="b"/>
+        <c:title>
+          <c:tx>
+            <c:rich>
+              <a:bodyPr/>
+              <a:lstStyle/>
+              <a:p>
+                <a:pPr>
+                  <a:defRPr/>
+                </a:pPr>
+                <a:r>
+                  <a:rPr lang="hr-HR"/>
+                  <a:t>s</a:t>
+                </a:r>
+              </a:p>
+            </c:rich>
+          </c:tx>
+          <c:overlay val="0"/>
+        </c:title>
         <c:numFmt formatCode="General" sourceLinked="1"/>
         <c:majorTickMark val="out"/>
         <c:minorTickMark val="none"/>
         <c:tickLblPos val="nextTo"/>
-        <c:crossAx val="153984384"/>
+        <c:crossAx val="162771712"/>
         <c:crosses val="autoZero"/>
         <c:auto val="1"/>
         <c:lblAlgn val="ctr"/>
@@ -23084,18 +23311,36 @@
         <c:noMultiLvlLbl val="0"/>
       </c:catAx>
       <c:valAx>
-        <c:axId val="153984384"/>
+        <c:axId val="162771712"/>
         <c:scaling>
           <c:orientation val="minMax"/>
         </c:scaling>
         <c:delete val="0"/>
         <c:axPos val="l"/>
         <c:majorGridlines/>
+        <c:title>
+          <c:tx>
+            <c:rich>
+              <a:bodyPr rot="-5400000" vert="horz"/>
+              <a:lstStyle/>
+              <a:p>
+                <a:pPr>
+                  <a:defRPr/>
+                </a:pPr>
+                <a:r>
+                  <a:rPr lang="hr-HR"/>
+                  <a:t>sekunda</a:t>
+                </a:r>
+              </a:p>
+            </c:rich>
+          </c:tx>
+          <c:overlay val="0"/>
+        </c:title>
         <c:numFmt formatCode="General" sourceLinked="1"/>
         <c:majorTickMark val="out"/>
         <c:minorTickMark val="none"/>
         <c:tickLblPos val="nextTo"/>
-        <c:crossAx val="153982848"/>
+        <c:crossAx val="162744960"/>
         <c:crosses val="autoZero"/>
         <c:crossBetween val="between"/>
       </c:valAx>
@@ -23157,7 +23402,7 @@
           <c:order val="0"/>
           <c:tx>
             <c:strRef>
-              <c:f>'[Podaci-s-rekurzivnim.xlsx]time'!$D$2</c:f>
+              <c:f>time!$D$2</c:f>
               <c:strCache>
                 <c:ptCount val="1"/>
                 <c:pt idx="0">
@@ -23171,7 +23416,7 @@
           </c:marker>
           <c:cat>
             <c:numRef>
-              <c:f>'[Podaci-s-rekurzivnim.xlsx]time'!$G$3:$G$17</c:f>
+              <c:f>time!$G$3:$G$17</c:f>
               <c:numCache>
                 <c:formatCode>General</c:formatCode>
                 <c:ptCount val="15"/>
@@ -23225,7 +23470,7 @@
           </c:cat>
           <c:val>
             <c:numRef>
-              <c:f>'[Podaci-s-rekurzivnim.xlsx]time'!$D$3:$D$17</c:f>
+              <c:f>time!$D$3:$D$17</c:f>
               <c:numCache>
                 <c:formatCode>General</c:formatCode>
                 <c:ptCount val="15"/>
@@ -23278,7 +23523,7 @@
           <c:order val="1"/>
           <c:tx>
             <c:strRef>
-              <c:f>'[Podaci-s-rekurzivnim.xlsx]time'!$J$2</c:f>
+              <c:f>time!$J$2</c:f>
               <c:strCache>
                 <c:ptCount val="1"/>
                 <c:pt idx="0">
@@ -23292,7 +23537,7 @@
           </c:marker>
           <c:cat>
             <c:numRef>
-              <c:f>'[Podaci-s-rekurzivnim.xlsx]time'!$G$3:$G$17</c:f>
+              <c:f>time!$G$3:$G$17</c:f>
               <c:numCache>
                 <c:formatCode>General</c:formatCode>
                 <c:ptCount val="15"/>
@@ -23346,7 +23591,7 @@
           </c:cat>
           <c:val>
             <c:numRef>
-              <c:f>'[Podaci-s-rekurzivnim.xlsx]time'!$J$3:$J$17</c:f>
+              <c:f>time!$J$3:$J$17</c:f>
               <c:numCache>
                 <c:formatCode>General</c:formatCode>
                 <c:ptCount val="15"/>
@@ -23404,21 +23649,39 @@
         </c:dLbls>
         <c:marker val="1"/>
         <c:smooth val="0"/>
-        <c:axId val="154078592"/>
-        <c:axId val="154166400"/>
+        <c:axId val="166270080"/>
+        <c:axId val="166272000"/>
       </c:lineChart>
       <c:catAx>
-        <c:axId val="154078592"/>
+        <c:axId val="166270080"/>
         <c:scaling>
           <c:orientation val="minMax"/>
         </c:scaling>
         <c:delete val="0"/>
         <c:axPos val="b"/>
+        <c:title>
+          <c:tx>
+            <c:rich>
+              <a:bodyPr/>
+              <a:lstStyle/>
+              <a:p>
+                <a:pPr>
+                  <a:defRPr/>
+                </a:pPr>
+                <a:r>
+                  <a:rPr lang="hr-HR"/>
+                  <a:t>s</a:t>
+                </a:r>
+              </a:p>
+            </c:rich>
+          </c:tx>
+          <c:overlay val="0"/>
+        </c:title>
         <c:numFmt formatCode="General" sourceLinked="1"/>
         <c:majorTickMark val="out"/>
         <c:minorTickMark val="none"/>
         <c:tickLblPos val="nextTo"/>
-        <c:crossAx val="154166400"/>
+        <c:crossAx val="166272000"/>
         <c:crosses val="autoZero"/>
         <c:auto val="1"/>
         <c:lblAlgn val="ctr"/>
@@ -23426,18 +23689,36 @@
         <c:noMultiLvlLbl val="0"/>
       </c:catAx>
       <c:valAx>
-        <c:axId val="154166400"/>
+        <c:axId val="166272000"/>
         <c:scaling>
           <c:orientation val="minMax"/>
         </c:scaling>
         <c:delete val="0"/>
         <c:axPos val="l"/>
         <c:majorGridlines/>
+        <c:title>
+          <c:tx>
+            <c:rich>
+              <a:bodyPr rot="-5400000" vert="horz"/>
+              <a:lstStyle/>
+              <a:p>
+                <a:pPr>
+                  <a:defRPr/>
+                </a:pPr>
+                <a:r>
+                  <a:rPr lang="hr-HR"/>
+                  <a:t>sekunda</a:t>
+                </a:r>
+              </a:p>
+            </c:rich>
+          </c:tx>
+          <c:overlay val="0"/>
+        </c:title>
         <c:numFmt formatCode="General" sourceLinked="1"/>
         <c:majorTickMark val="out"/>
         <c:minorTickMark val="none"/>
         <c:tickLblPos val="nextTo"/>
-        <c:crossAx val="154078592"/>
+        <c:crossAx val="166270080"/>
         <c:crosses val="autoZero"/>
         <c:crossBetween val="between"/>
       </c:valAx>
@@ -23746,7 +24027,7 @@
 </file>
 
 <file path=customXml/itemProps1.xml><?xml version="1.0" encoding="utf-8"?>
-<ds:datastoreItem xmlns:ds="http://schemas.openxmlformats.org/officeDocument/2006/customXml" ds:itemID="{C10E202B-0169-4B54-9FF2-7D87977E8D2E}">
+<ds:datastoreItem xmlns:ds="http://schemas.openxmlformats.org/officeDocument/2006/customXml" ds:itemID="{1E0F3F9B-00C0-452D-B509-EE8DE01DE8F7}">
   <ds:schemaRefs>
     <ds:schemaRef ds:uri="http://schemas.openxmlformats.org/officeDocument/2006/bibliography"/>
   </ds:schemaRefs>

</xml_diff>